<commit_message>
Total 4 bugs in Buggy Code
All details in the logfile
</commit_message>
<xml_diff>
--- a/Buggy Solution/Bugs Log.docx
+++ b/Buggy Solution/Bugs Log.docx
@@ -211,22 +211,369 @@
         <w:t>Place</w:t>
       </w:r>
       <w:r>
+        <w:t xml:space="preserve"> a robot and Move it (or </w:t>
+      </w:r>
+      <w:proofErr w:type="spellStart"/>
+      <w:r>
+        <w:t>MoveMulti</w:t>
+      </w:r>
+      <w:proofErr w:type="spellEnd"/>
+      <w:r>
+        <w:t>) to DL direction</w:t>
+      </w:r>
+      <w:r>
+        <w:t>. The only ‘catch’ is that the robot must not be located on (x=0). If the x coordinate equals to 0, the validation check of the direction will move outside the map (as it should be)</w:t>
+      </w:r>
+    </w:p>
+    <w:p/>
+    <w:p>
+      <w:pPr>
+        <w:pStyle w:val="Heading3"/>
+      </w:pPr>
+      <w:r>
+        <w:t>Interface.cpp: while</w:t>
+      </w:r>
+    </w:p>
+    <w:p>
+      <w:r>
+        <w:t xml:space="preserve">The </w:t>
+      </w:r>
+      <w:proofErr w:type="spellStart"/>
+      <w:r>
+        <w:t>MoveMulti</w:t>
+      </w:r>
+      <w:proofErr w:type="spellEnd"/>
+      <w:r>
+        <w:t xml:space="preserve"> is corrupted, each 2</w:t>
+      </w:r>
+      <w:r>
+        <w:rPr>
+          <w:vertAlign w:val="superscript"/>
+        </w:rPr>
+        <w:t>nd</w:t>
+      </w:r>
+      <w:r>
+        <w:t xml:space="preserve"> command is getting lost.</w:t>
+      </w:r>
+    </w:p>
+    <w:p>
+      <w:pPr>
+        <w:shd w:val="clear" w:color="auto" w:fill="2B2B2B"/>
+        <w:tabs>
+          <w:tab w:val="left" w:pos="916"/>
+          <w:tab w:val="left" w:pos="1832"/>
+          <w:tab w:val="left" w:pos="2748"/>
+          <w:tab w:val="left" w:pos="3664"/>
+          <w:tab w:val="left" w:pos="4580"/>
+          <w:tab w:val="left" w:pos="5496"/>
+          <w:tab w:val="left" w:pos="6412"/>
+          <w:tab w:val="left" w:pos="7328"/>
+          <w:tab w:val="left" w:pos="8244"/>
+          <w:tab w:val="left" w:pos="9160"/>
+          <w:tab w:val="left" w:pos="10076"/>
+          <w:tab w:val="left" w:pos="10992"/>
+          <w:tab w:val="left" w:pos="11908"/>
+          <w:tab w:val="left" w:pos="12824"/>
+          <w:tab w:val="left" w:pos="13740"/>
+          <w:tab w:val="left" w:pos="14656"/>
+        </w:tabs>
+        <w:spacing w:after="0" w:line="240" w:lineRule="auto"/>
+        <w:rPr>
+          <w:rFonts w:ascii="Courier New" w:eastAsia="Times New Roman" w:hAnsi="Courier New" w:cs="Courier New"/>
+          <w:color w:val="A9B7C6"/>
+        </w:rPr>
+      </w:pPr>
+      <w:proofErr w:type="spellStart"/>
+      <w:r>
+        <w:rPr>
+          <w:rFonts w:ascii="Courier New" w:eastAsia="Times New Roman" w:hAnsi="Courier New" w:cs="Courier New"/>
+          <w:color w:val="A9B7C6"/>
+        </w:rPr>
+        <w:t>cin</w:t>
+      </w:r>
+      <w:proofErr w:type="spellEnd"/>
+      <w:r>
+        <w:rPr>
+          <w:rFonts w:ascii="Courier New" w:eastAsia="Times New Roman" w:hAnsi="Courier New" w:cs="Courier New"/>
+          <w:color w:val="A9B7C6"/>
+        </w:rPr>
         <w:t xml:space="preserve"> </w:t>
       </w:r>
-      <w:bookmarkStart w:id="0" w:name="_GoBack"/>
-      <w:bookmarkEnd w:id="0"/>
-      <w:r>
-        <w:t xml:space="preserve">a robot and Move it (or </w:t>
+      <w:r>
+        <w:rPr>
+          <w:rFonts w:ascii="Courier New" w:eastAsia="Times New Roman" w:hAnsi="Courier New" w:cs="Courier New"/>
+          <w:color w:val="5F8C8A"/>
+        </w:rPr>
+        <w:t xml:space="preserve">&gt;&gt; </w:t>
       </w:r>
       <w:proofErr w:type="spellStart"/>
       <w:r>
+        <w:rPr>
+          <w:rFonts w:ascii="Courier New" w:eastAsia="Times New Roman" w:hAnsi="Courier New" w:cs="Courier New"/>
+          <w:color w:val="A9B7C6"/>
+        </w:rPr>
+        <w:t>dir</w:t>
+      </w:r>
+      <w:proofErr w:type="spellEnd"/>
+      <w:r>
+        <w:rPr>
+          <w:rFonts w:ascii="Courier New" w:eastAsia="Times New Roman" w:hAnsi="Courier New" w:cs="Courier New"/>
+          <w:color w:val="CC7832"/>
+        </w:rPr>
+        <w:t>;</w:t>
+      </w:r>
+      <w:r>
+        <w:rPr>
+          <w:rFonts w:ascii="Courier New" w:eastAsia="Times New Roman" w:hAnsi="Courier New" w:cs="Courier New"/>
+          <w:color w:val="CC7832"/>
+        </w:rPr>
+        <w:br/>
+      </w:r>
+      <w:r>
+        <w:rPr>
+          <w:rFonts w:ascii="Courier New" w:eastAsia="Times New Roman" w:hAnsi="Courier New" w:cs="Courier New"/>
+          <w:b/>
+          <w:bCs/>
+          <w:color w:val="CC7832"/>
+        </w:rPr>
+        <w:t xml:space="preserve">do </w:t>
+      </w:r>
+      <w:r>
+        <w:rPr>
+          <w:rFonts w:ascii="Courier New" w:eastAsia="Times New Roman" w:hAnsi="Courier New" w:cs="Courier New"/>
+          <w:color w:val="A9B7C6"/>
+        </w:rPr>
+        <w:t>{</w:t>
+      </w:r>
+      <w:r>
+        <w:rPr>
+          <w:rFonts w:ascii="Courier New" w:eastAsia="Times New Roman" w:hAnsi="Courier New" w:cs="Courier New"/>
+          <w:color w:val="A9B7C6"/>
+        </w:rPr>
+        <w:br/>
+        <w:t xml:space="preserve">    </w:t>
+      </w:r>
+      <w:proofErr w:type="gramStart"/>
+      <w:r>
+        <w:rPr>
+          <w:rFonts w:ascii="Courier New" w:eastAsia="Times New Roman" w:hAnsi="Courier New" w:cs="Courier New"/>
+          <w:color w:val="A9B7C6"/>
+        </w:rPr>
+        <w:t>move(</w:t>
+      </w:r>
+      <w:proofErr w:type="gramEnd"/>
+      <w:r>
+        <w:rPr>
+          <w:rFonts w:ascii="Courier New" w:eastAsia="Times New Roman" w:hAnsi="Courier New" w:cs="Courier New"/>
+          <w:color w:val="A9B7C6"/>
+        </w:rPr>
+        <w:t>name</w:t>
+      </w:r>
+      <w:r>
+        <w:rPr>
+          <w:rFonts w:ascii="Courier New" w:eastAsia="Times New Roman" w:hAnsi="Courier New" w:cs="Courier New"/>
+          <w:color w:val="CC7832"/>
+        </w:rPr>
+        <w:t xml:space="preserve">, </w:t>
+      </w:r>
+      <w:proofErr w:type="spellStart"/>
+      <w:r>
+        <w:rPr>
+          <w:rFonts w:ascii="Courier New" w:eastAsia="Times New Roman" w:hAnsi="Courier New" w:cs="Courier New"/>
+          <w:color w:val="A9B7C6"/>
+        </w:rPr>
+        <w:t>dir</w:t>
+      </w:r>
+      <w:proofErr w:type="spellEnd"/>
+      <w:r>
+        <w:rPr>
+          <w:rFonts w:ascii="Courier New" w:eastAsia="Times New Roman" w:hAnsi="Courier New" w:cs="Courier New"/>
+          <w:color w:val="A9B7C6"/>
+        </w:rPr>
+        <w:t>)</w:t>
+      </w:r>
+      <w:r>
+        <w:rPr>
+          <w:rFonts w:ascii="Courier New" w:eastAsia="Times New Roman" w:hAnsi="Courier New" w:cs="Courier New"/>
+          <w:color w:val="CC7832"/>
+        </w:rPr>
+        <w:t>;</w:t>
+      </w:r>
+      <w:r>
+        <w:rPr>
+          <w:rFonts w:ascii="Courier New" w:eastAsia="Times New Roman" w:hAnsi="Courier New" w:cs="Courier New"/>
+          <w:color w:val="CC7832"/>
+        </w:rPr>
+        <w:br/>
+        <w:t xml:space="preserve">    </w:t>
+      </w:r>
+      <w:proofErr w:type="spellStart"/>
+      <w:r>
+        <w:rPr>
+          <w:rFonts w:ascii="Courier New" w:eastAsia="Times New Roman" w:hAnsi="Courier New" w:cs="Courier New"/>
+          <w:color w:val="A9B7C6"/>
+        </w:rPr>
+        <w:t>cin</w:t>
+      </w:r>
+      <w:proofErr w:type="spellEnd"/>
+      <w:r>
+        <w:rPr>
+          <w:rFonts w:ascii="Courier New" w:eastAsia="Times New Roman" w:hAnsi="Courier New" w:cs="Courier New"/>
+          <w:color w:val="A9B7C6"/>
+        </w:rPr>
+        <w:t xml:space="preserve"> </w:t>
+      </w:r>
+      <w:r>
+        <w:rPr>
+          <w:rFonts w:ascii="Courier New" w:eastAsia="Times New Roman" w:hAnsi="Courier New" w:cs="Courier New"/>
+          <w:color w:val="5F8C8A"/>
+        </w:rPr>
+        <w:t xml:space="preserve">&gt;&gt; </w:t>
+      </w:r>
+      <w:proofErr w:type="spellStart"/>
+      <w:r>
+        <w:rPr>
+          <w:rFonts w:ascii="Courier New" w:eastAsia="Times New Roman" w:hAnsi="Courier New" w:cs="Courier New"/>
+          <w:color w:val="A9B7C6"/>
+        </w:rPr>
+        <w:t>dir</w:t>
+      </w:r>
+      <w:proofErr w:type="spellEnd"/>
+      <w:r>
+        <w:rPr>
+          <w:rFonts w:ascii="Courier New" w:eastAsia="Times New Roman" w:hAnsi="Courier New" w:cs="Courier New"/>
+          <w:color w:val="CC7832"/>
+        </w:rPr>
+        <w:t>;</w:t>
+      </w:r>
+      <w:r>
+        <w:rPr>
+          <w:rFonts w:ascii="Courier New" w:eastAsia="Times New Roman" w:hAnsi="Courier New" w:cs="Courier New"/>
+          <w:color w:val="CC7832"/>
+        </w:rPr>
+        <w:br/>
+      </w:r>
+      <w:r>
+        <w:rPr>
+          <w:rFonts w:ascii="Courier New" w:eastAsia="Times New Roman" w:hAnsi="Courier New" w:cs="Courier New"/>
+          <w:color w:val="A9B7C6"/>
+        </w:rPr>
+        <w:t xml:space="preserve">} </w:t>
+      </w:r>
+      <w:r>
+        <w:rPr>
+          <w:rFonts w:ascii="Courier New" w:eastAsia="Times New Roman" w:hAnsi="Courier New" w:cs="Courier New"/>
+          <w:b/>
+          <w:bCs/>
+          <w:color w:val="CC7832"/>
+        </w:rPr>
+        <w:t xml:space="preserve">while </w:t>
+      </w:r>
+      <w:r>
+        <w:rPr>
+          <w:rFonts w:ascii="Courier New" w:eastAsia="Times New Roman" w:hAnsi="Courier New" w:cs="Courier New"/>
+          <w:color w:val="A9B7C6"/>
+        </w:rPr>
+        <w:t>(</w:t>
+      </w:r>
+      <w:proofErr w:type="spellStart"/>
+      <w:r>
+        <w:rPr>
+          <w:rFonts w:ascii="Courier New" w:eastAsia="Times New Roman" w:hAnsi="Courier New" w:cs="Courier New"/>
+          <w:color w:val="A9B7C6"/>
+        </w:rPr>
+        <w:t>dir</w:t>
+      </w:r>
+      <w:proofErr w:type="spellEnd"/>
+      <w:r>
+        <w:rPr>
+          <w:rFonts w:ascii="Courier New" w:eastAsia="Times New Roman" w:hAnsi="Courier New" w:cs="Courier New"/>
+          <w:color w:val="A9B7C6"/>
+        </w:rPr>
+        <w:t xml:space="preserve"> </w:t>
+      </w:r>
+      <w:r>
+        <w:rPr>
+          <w:rFonts w:ascii="Courier New" w:eastAsia="Times New Roman" w:hAnsi="Courier New" w:cs="Courier New"/>
+          <w:color w:val="5F8C8A"/>
+        </w:rPr>
+        <w:t xml:space="preserve">!= </w:t>
+      </w:r>
+      <w:r>
+        <w:rPr>
+          <w:rFonts w:ascii="Courier New" w:eastAsia="Times New Roman" w:hAnsi="Courier New" w:cs="Courier New"/>
+          <w:color w:val="6A8759"/>
+        </w:rPr>
+        <w:t>"end"</w:t>
+      </w:r>
+      <w:r>
+        <w:rPr>
+          <w:rFonts w:ascii="Courier New" w:eastAsia="Times New Roman" w:hAnsi="Courier New" w:cs="Courier New"/>
+          <w:color w:val="A9B7C6"/>
+        </w:rPr>
+        <w:t>)</w:t>
+      </w:r>
+      <w:r>
+        <w:rPr>
+          <w:rFonts w:ascii="Courier New" w:eastAsia="Times New Roman" w:hAnsi="Courier New" w:cs="Courier New"/>
+          <w:color w:val="CC7832"/>
+        </w:rPr>
+        <w:t>;</w:t>
+      </w:r>
+    </w:p>
+    <w:p>
+      <w:pPr>
+        <w:rPr>
+          <w:u w:val="single"/>
+        </w:rPr>
+      </w:pPr>
+    </w:p>
+    <w:p>
+      <w:r>
+        <w:rPr>
+          <w:u w:val="single"/>
+        </w:rPr>
+        <w:t xml:space="preserve">To reproduce </w:t>
+      </w:r>
+      <w:r>
+        <w:rPr>
+          <w:u w:val="single"/>
+        </w:rPr>
+        <w:t>the</w:t>
+      </w:r>
+      <w:r>
+        <w:rPr>
+          <w:u w:val="single"/>
+        </w:rPr>
+        <w:t xml:space="preserve"> error</w:t>
+      </w:r>
+      <w:r>
+        <w:t xml:space="preserve"> </w:t>
+      </w:r>
+      <w:r>
+        <w:t xml:space="preserve">Place a robot and use </w:t>
+      </w:r>
+      <w:proofErr w:type="spellStart"/>
+      <w:r>
         <w:t>MoveMulti</w:t>
       </w:r>
       <w:proofErr w:type="spellEnd"/>
       <w:r>
-        <w:t>) to DL direction</w:t>
-      </w:r>
-    </w:p>
+        <w:t xml:space="preserve"> </w:t>
+      </w:r>
+      <w:r>
+        <w:t xml:space="preserve">with ‘end’ only. The command will fail to end and will remain in the </w:t>
+      </w:r>
+      <w:proofErr w:type="spellStart"/>
+      <w:r>
+        <w:t>MoveMulti</w:t>
+      </w:r>
+      <w:proofErr w:type="spellEnd"/>
+      <w:r>
+        <w:t xml:space="preserve"> state.</w:t>
+      </w:r>
+    </w:p>
+    <w:p/>
     <w:p>
       <w:pPr>
         <w:pStyle w:val="Heading2"/>
@@ -270,6 +617,168 @@
       </w:r>
     </w:p>
     <w:p>
+      <w:pPr>
+        <w:shd w:val="clear" w:color="auto" w:fill="2B2B2B"/>
+        <w:tabs>
+          <w:tab w:val="left" w:pos="916"/>
+          <w:tab w:val="left" w:pos="1832"/>
+          <w:tab w:val="left" w:pos="2748"/>
+          <w:tab w:val="left" w:pos="3664"/>
+          <w:tab w:val="left" w:pos="4580"/>
+          <w:tab w:val="left" w:pos="5496"/>
+          <w:tab w:val="left" w:pos="6412"/>
+          <w:tab w:val="left" w:pos="7328"/>
+          <w:tab w:val="left" w:pos="8244"/>
+          <w:tab w:val="left" w:pos="9160"/>
+          <w:tab w:val="left" w:pos="10076"/>
+          <w:tab w:val="left" w:pos="10992"/>
+          <w:tab w:val="left" w:pos="11908"/>
+          <w:tab w:val="left" w:pos="12824"/>
+          <w:tab w:val="left" w:pos="13740"/>
+          <w:tab w:val="left" w:pos="14656"/>
+        </w:tabs>
+        <w:spacing w:after="0" w:line="240" w:lineRule="auto"/>
+        <w:rPr>
+          <w:rFonts w:ascii="Courier New" w:eastAsia="Times New Roman" w:hAnsi="Courier New" w:cs="Courier New"/>
+          <w:color w:val="A9B7C6"/>
+        </w:rPr>
+      </w:pPr>
+      <w:proofErr w:type="spellStart"/>
+      <w:proofErr w:type="gramStart"/>
+      <w:r>
+        <w:rPr>
+          <w:rFonts w:ascii="Courier New" w:eastAsia="Times New Roman" w:hAnsi="Courier New" w:cs="Courier New"/>
+          <w:color w:val="A9B7C6"/>
+        </w:rPr>
+        <w:t>robots.erase</w:t>
+      </w:r>
+      <w:proofErr w:type="spellEnd"/>
+      <w:proofErr w:type="gramEnd"/>
+      <w:r>
+        <w:rPr>
+          <w:rFonts w:ascii="Courier New" w:eastAsia="Times New Roman" w:hAnsi="Courier New" w:cs="Courier New"/>
+          <w:color w:val="A9B7C6"/>
+        </w:rPr>
+        <w:t>(</w:t>
+      </w:r>
+      <w:proofErr w:type="spellStart"/>
+      <w:r>
+        <w:rPr>
+          <w:rFonts w:ascii="Courier New" w:eastAsia="Times New Roman" w:hAnsi="Courier New" w:cs="Courier New"/>
+          <w:color w:val="A9B7C6"/>
+        </w:rPr>
+        <w:t>iter_r</w:t>
+      </w:r>
+      <w:proofErr w:type="spellEnd"/>
+      <w:r>
+        <w:rPr>
+          <w:rFonts w:ascii="Courier New" w:eastAsia="Times New Roman" w:hAnsi="Courier New" w:cs="Courier New"/>
+          <w:color w:val="A9B7C6"/>
+        </w:rPr>
+        <w:t>)</w:t>
+      </w:r>
+      <w:r>
+        <w:rPr>
+          <w:rFonts w:ascii="Courier New" w:eastAsia="Times New Roman" w:hAnsi="Courier New" w:cs="Courier New"/>
+          <w:color w:val="CC7832"/>
+        </w:rPr>
+        <w:t>;</w:t>
+      </w:r>
+      <w:r>
+        <w:rPr>
+          <w:rFonts w:ascii="Courier New" w:eastAsia="Times New Roman" w:hAnsi="Courier New" w:cs="Courier New"/>
+          <w:color w:val="CC7832"/>
+        </w:rPr>
+        <w:br/>
+      </w:r>
+      <w:proofErr w:type="spellStart"/>
+      <w:r>
+        <w:rPr>
+          <w:rFonts w:ascii="Courier New" w:eastAsia="Times New Roman" w:hAnsi="Courier New" w:cs="Courier New"/>
+          <w:color w:val="A9B7C6"/>
+        </w:rPr>
+        <w:t>cord_x.erase</w:t>
+      </w:r>
+      <w:proofErr w:type="spellEnd"/>
+      <w:r>
+        <w:rPr>
+          <w:rFonts w:ascii="Courier New" w:eastAsia="Times New Roman" w:hAnsi="Courier New" w:cs="Courier New"/>
+          <w:color w:val="A9B7C6"/>
+        </w:rPr>
+        <w:t>(</w:t>
+      </w:r>
+      <w:proofErr w:type="spellStart"/>
+      <w:r>
+        <w:rPr>
+          <w:rFonts w:ascii="Courier New" w:eastAsia="Times New Roman" w:hAnsi="Courier New" w:cs="Courier New"/>
+          <w:color w:val="A9B7C6"/>
+        </w:rPr>
+        <w:t>iter_x</w:t>
+      </w:r>
+      <w:proofErr w:type="spellEnd"/>
+      <w:r>
+        <w:rPr>
+          <w:rFonts w:ascii="Courier New" w:eastAsia="Times New Roman" w:hAnsi="Courier New" w:cs="Courier New"/>
+          <w:color w:val="A9B7C6"/>
+        </w:rPr>
+        <w:t>)</w:t>
+      </w:r>
+      <w:r>
+        <w:rPr>
+          <w:rFonts w:ascii="Courier New" w:eastAsia="Times New Roman" w:hAnsi="Courier New" w:cs="Courier New"/>
+          <w:color w:val="CC7832"/>
+        </w:rPr>
+        <w:t>;</w:t>
+      </w:r>
+      <w:r>
+        <w:rPr>
+          <w:rFonts w:ascii="Courier New" w:eastAsia="Times New Roman" w:hAnsi="Courier New" w:cs="Courier New"/>
+          <w:color w:val="CC7832"/>
+        </w:rPr>
+        <w:br/>
+      </w:r>
+      <w:proofErr w:type="spellStart"/>
+      <w:r>
+        <w:rPr>
+          <w:rFonts w:ascii="Courier New" w:eastAsia="Times New Roman" w:hAnsi="Courier New" w:cs="Courier New"/>
+          <w:color w:val="A9B7C6"/>
+        </w:rPr>
+        <w:t>cord_y.erase</w:t>
+      </w:r>
+      <w:proofErr w:type="spellEnd"/>
+      <w:r>
+        <w:rPr>
+          <w:rFonts w:ascii="Courier New" w:eastAsia="Times New Roman" w:hAnsi="Courier New" w:cs="Courier New"/>
+          <w:color w:val="A9B7C6"/>
+        </w:rPr>
+        <w:t>(</w:t>
+      </w:r>
+      <w:proofErr w:type="spellStart"/>
+      <w:r>
+        <w:rPr>
+          <w:rFonts w:ascii="Courier New" w:eastAsia="Times New Roman" w:hAnsi="Courier New" w:cs="Courier New"/>
+          <w:color w:val="A9B7C6"/>
+        </w:rPr>
+        <w:t>iter_y</w:t>
+      </w:r>
+      <w:proofErr w:type="spellEnd"/>
+      <w:r>
+        <w:rPr>
+          <w:rFonts w:ascii="Courier New" w:eastAsia="Times New Roman" w:hAnsi="Courier New" w:cs="Courier New"/>
+          <w:color w:val="A9B7C6"/>
+        </w:rPr>
+        <w:t>)</w:t>
+      </w:r>
+      <w:r>
+        <w:rPr>
+          <w:rFonts w:ascii="Courier New" w:eastAsia="Times New Roman" w:hAnsi="Courier New" w:cs="Courier New"/>
+          <w:color w:val="CC7832"/>
+        </w:rPr>
+        <w:t>;</w:t>
+      </w:r>
+    </w:p>
+    <w:p/>
+    <w:p>
       <w:r>
         <w:rPr>
           <w:u w:val="single"/>
@@ -310,6 +819,130 @@
       <w:proofErr w:type="gramEnd"/>
       <w:r>
         <w:t xml:space="preserve"> create at least 2 robots, make the first one clean (a dirty place to fill both ranks and Tanks) and then delete that robot. The second robot will receive the rank and tank of the first (deleted) one.</w:t>
+      </w:r>
+    </w:p>
+    <w:p>
+      <w:pPr>
+        <w:pStyle w:val="Heading3"/>
+      </w:pPr>
+      <w:r>
+        <w:t>Interface.cpp: while</w:t>
+      </w:r>
+      <w:bookmarkStart w:id="0" w:name="_GoBack"/>
+      <w:bookmarkEnd w:id="0"/>
+    </w:p>
+    <w:p>
+      <w:r>
+        <w:t>The Tank will be emptied only in the case it’s Full +1, instead of just full.</w:t>
+      </w:r>
+    </w:p>
+    <w:p>
+      <w:pPr>
+        <w:shd w:val="clear" w:color="auto" w:fill="2B2B2B"/>
+        <w:tabs>
+          <w:tab w:val="left" w:pos="916"/>
+          <w:tab w:val="left" w:pos="1832"/>
+          <w:tab w:val="left" w:pos="2748"/>
+          <w:tab w:val="left" w:pos="3664"/>
+          <w:tab w:val="left" w:pos="4580"/>
+          <w:tab w:val="left" w:pos="5496"/>
+          <w:tab w:val="left" w:pos="6412"/>
+          <w:tab w:val="left" w:pos="7328"/>
+          <w:tab w:val="left" w:pos="8244"/>
+          <w:tab w:val="left" w:pos="9160"/>
+          <w:tab w:val="left" w:pos="10076"/>
+          <w:tab w:val="left" w:pos="10992"/>
+          <w:tab w:val="left" w:pos="11908"/>
+          <w:tab w:val="left" w:pos="12824"/>
+          <w:tab w:val="left" w:pos="13740"/>
+          <w:tab w:val="left" w:pos="14656"/>
+        </w:tabs>
+        <w:spacing w:after="0" w:line="240" w:lineRule="auto"/>
+        <w:rPr>
+          <w:rFonts w:ascii="Courier New" w:eastAsia="Times New Roman" w:hAnsi="Courier New" w:cs="Courier New"/>
+          <w:color w:val="A9B7C6"/>
+        </w:rPr>
+      </w:pPr>
+      <w:r>
+        <w:rPr>
+          <w:rFonts w:ascii="Courier New" w:eastAsia="Times New Roman" w:hAnsi="Courier New" w:cs="Courier New"/>
+          <w:b/>
+          <w:bCs/>
+          <w:color w:val="CC7832"/>
+        </w:rPr>
+        <w:t xml:space="preserve">if </w:t>
+      </w:r>
+      <w:r>
+        <w:rPr>
+          <w:rFonts w:ascii="Courier New" w:eastAsia="Times New Roman" w:hAnsi="Courier New" w:cs="Courier New"/>
+          <w:color w:val="A9B7C6"/>
+        </w:rPr>
+        <w:t>(</w:t>
+      </w:r>
+      <w:proofErr w:type="spellStart"/>
+      <w:r>
+        <w:rPr>
+          <w:rFonts w:ascii="Courier New" w:eastAsia="Times New Roman" w:hAnsi="Courier New" w:cs="Courier New"/>
+          <w:color w:val="A9B7C6"/>
+        </w:rPr>
+        <w:t>getTankCounter</w:t>
+      </w:r>
+      <w:proofErr w:type="spellEnd"/>
+      <w:r>
+        <w:rPr>
+          <w:rFonts w:ascii="Courier New" w:eastAsia="Times New Roman" w:hAnsi="Courier New" w:cs="Courier New"/>
+          <w:color w:val="A9B7C6"/>
+        </w:rPr>
+        <w:t xml:space="preserve">(index) &lt;= </w:t>
+      </w:r>
+      <w:r>
+        <w:rPr>
+          <w:rFonts w:ascii="Courier New" w:eastAsia="Times New Roman" w:hAnsi="Courier New" w:cs="Courier New"/>
+          <w:color w:val="908B25"/>
+        </w:rPr>
+        <w:t>TANK_FULL</w:t>
+      </w:r>
+      <w:r>
+        <w:rPr>
+          <w:rFonts w:ascii="Courier New" w:eastAsia="Times New Roman" w:hAnsi="Courier New" w:cs="Courier New"/>
+          <w:color w:val="A9B7C6"/>
+        </w:rPr>
+        <w:t>) {</w:t>
+      </w:r>
+    </w:p>
+    <w:p/>
+    <w:p>
+      <w:r>
+        <w:rPr>
+          <w:u w:val="single"/>
+        </w:rPr>
+        <w:t xml:space="preserve">To reproduce </w:t>
+      </w:r>
+      <w:r>
+        <w:rPr>
+          <w:u w:val="single"/>
+        </w:rPr>
+        <w:t>the</w:t>
+      </w:r>
+      <w:r>
+        <w:rPr>
+          <w:u w:val="single"/>
+        </w:rPr>
+        <w:t xml:space="preserve"> </w:t>
+      </w:r>
+      <w:proofErr w:type="gramStart"/>
+      <w:r>
+        <w:rPr>
+          <w:u w:val="single"/>
+        </w:rPr>
+        <w:t>error</w:t>
+      </w:r>
+      <w:proofErr w:type="gramEnd"/>
+      <w:r>
+        <w:t xml:space="preserve"> create a robot and run the Clean command at least 6 times</w:t>
+      </w:r>
+      <w:r>
+        <w:t>.</w:t>
       </w:r>
     </w:p>
     <w:p/>
@@ -901,6 +1534,36 @@
       <w:szCs w:val="24"/>
     </w:rPr>
   </w:style>
+  <w:style w:type="paragraph" w:styleId="BalloonText">
+    <w:name w:val="Balloon Text"/>
+    <w:basedOn w:val="Normal"/>
+    <w:link w:val="BalloonTextChar"/>
+    <w:uiPriority w:val="99"/>
+    <w:semiHidden/>
+    <w:unhideWhenUsed/>
+    <w:rsid w:val="00546DE8"/>
+    <w:pPr>
+      <w:spacing w:after="0" w:line="240" w:lineRule="auto"/>
+    </w:pPr>
+    <w:rPr>
+      <w:rFonts w:ascii="Segoe UI" w:hAnsi="Segoe UI" w:cs="Segoe UI"/>
+      <w:sz w:val="18"/>
+      <w:szCs w:val="18"/>
+    </w:rPr>
+  </w:style>
+  <w:style w:type="character" w:customStyle="1" w:styleId="BalloonTextChar">
+    <w:name w:val="Balloon Text Char"/>
+    <w:basedOn w:val="DefaultParagraphFont"/>
+    <w:link w:val="BalloonText"/>
+    <w:uiPriority w:val="99"/>
+    <w:semiHidden/>
+    <w:rsid w:val="00546DE8"/>
+    <w:rPr>
+      <w:rFonts w:ascii="Segoe UI" w:hAnsi="Segoe UI" w:cs="Segoe UI"/>
+      <w:sz w:val="18"/>
+      <w:szCs w:val="18"/>
+    </w:rPr>
+  </w:style>
 </w:styles>
 </file>
 

</xml_diff>